<commit_message>
Update for 09 10 2025.
</commit_message>
<xml_diff>
--- a/Initial Pre-Brief/Marvellous Meal Maker.docx
+++ b/Initial Pre-Brief/Marvellous Meal Maker.docx
@@ -130,7 +130,13 @@
     </w:p>
     <w:p>
       <w:r>
-        <w:t>The stakeholders chosen will be Pip, my grandmother and James my IT tutor. Both have time to dedicate to the project through its various cycles and through feedback.</w:t>
+        <w:t>The stakeholders chosen will be Pip, my grandmother and James</w:t>
+      </w:r>
+      <w:r>
+        <w:t>,</w:t>
+      </w:r>
+      <w:r>
+        <w:t xml:space="preserve"> my IT tutor. Both have time to dedicate to the project through its various cycles and through feedback.</w:t>
       </w:r>
       <w:r>
         <w:t xml:space="preserve"> The combination of both stakeholders will be able to ensure maximal experience across board.</w:t>
@@ -272,6 +278,38 @@
     <w:p>
       <w:r>
         <w:t>The problem is amenable to a computational solution</w:t>
+      </w:r>
+      <w:r>
+        <w:t xml:space="preserve"> because without the super structure of the computational format users would have to </w:t>
+      </w:r>
+      <w:r>
+        <w:t>manually track the individual meals that they have eaten, record them in a short term and long term management system, have that system manage the random meal obtainment system to a fine minutiae</w:t>
+      </w:r>
+      <w:r>
+        <w:t xml:space="preserve"> in terms of alteration, </w:t>
+      </w:r>
+      <w:r>
+        <w:t xml:space="preserve">have a record of all of the methodology systems in a format, be able to remove segments of that methodology through a manual solution and </w:t>
+      </w:r>
+      <w:r>
+        <w:t>be able to randomly search up methodologies with lots of modifiers to a T</w:t>
+      </w:r>
+      <w:r>
+        <w:t>.</w:t>
+      </w:r>
+    </w:p>
+    <w:p>
+      <w:r>
+        <w:t xml:space="preserve">An automated system such as a computer is able to manage all of the sub systems this project requires, </w:t>
+      </w:r>
+      <w:r>
+        <w:t xml:space="preserve">down to the likes and dislikes modifiers, </w:t>
+      </w:r>
+      <w:r>
+        <w:t xml:space="preserve">the foodstuff prevention system and the </w:t>
+      </w:r>
+      <w:r>
+        <w:t>randomly generated weekly planner</w:t>
       </w:r>
       <w:r>
         <w:t>.</w:t>
@@ -525,6 +563,7 @@
         <w:t xml:space="preserve">s and so on. </w:t>
       </w:r>
       <w:r>
+        <w:lastRenderedPageBreak/>
         <w:t xml:space="preserve">The ability to append to itself or to a subsidiary off of </w:t>
       </w:r>
       <w:r>
@@ -594,572 +633,898 @@
         <w:t xml:space="preserve">, </w:t>
       </w:r>
       <w:r>
-        <w:t xml:space="preserve">food groups of </w:t>
-      </w:r>
+        <w:t xml:space="preserve">food groups of the items, </w:t>
+      </w:r>
+      <w:r>
+        <w:t xml:space="preserve">if the item contains any </w:t>
+      </w:r>
+      <w:r>
+        <w:t>allergies and whatever they ar</w:t>
+      </w:r>
+      <w:r>
+        <w:t>e</w:t>
+      </w:r>
+      <w:r>
+        <w:t xml:space="preserve">, </w:t>
+      </w:r>
+      <w:r>
+        <w:t>ingredient availability as per going to a corner store in comparison to a specialised bistro market and ingredient texture.</w:t>
+      </w:r>
+    </w:p>
+    <w:p>
+      <w:r>
+        <w:t>Next a framework for the recipes</w:t>
+      </w:r>
+      <w:r>
+        <w:t xml:space="preserve">, in its own </w:t>
+      </w:r>
+      <w:r>
+        <w:t>self-contained</w:t>
+      </w:r>
+      <w:r>
+        <w:t xml:space="preserve"> module.</w:t>
+      </w:r>
+      <w:r>
+        <w:t xml:space="preserve"> </w:t>
+      </w:r>
+      <w:r>
+        <w:t>This</w:t>
+      </w:r>
+      <w:r>
+        <w:t xml:space="preserve"> will have a list of </w:t>
+      </w:r>
+      <w:r>
+        <w:t xml:space="preserve">methodologies, both base and recipes to allow for </w:t>
+      </w:r>
+      <w:r>
+        <w:t>construction of meals to happen</w:t>
+      </w:r>
+      <w:r>
+        <w:t>.</w:t>
+      </w:r>
+      <w:r>
+        <w:t xml:space="preserve"> </w:t>
+      </w:r>
+      <w:r>
+        <w:t xml:space="preserve">An important add on and milestone for the framework </w:t>
+      </w:r>
+      <w:r>
+        <w:t>will be a display of what recipes use what methodologies</w:t>
+      </w:r>
+      <w:r>
+        <w:t>.</w:t>
+      </w:r>
+      <w:r>
+        <w:t xml:space="preserve"> Another important milestone </w:t>
+      </w:r>
+      <w:r>
+        <w:t xml:space="preserve">will be for variants of meals to be displayed, </w:t>
+      </w:r>
+      <w:r>
+        <w:t>alongside bodges,</w:t>
+      </w:r>
+      <w:r>
+        <w:t xml:space="preserve"> helping to make meals of different kinds and make approximations of meals even if an end user doesn’t have all of the ingredients</w:t>
+      </w:r>
+      <w:r>
+        <w:t>,</w:t>
+      </w:r>
+      <w:r>
+        <w:t xml:space="preserve"> </w:t>
+      </w:r>
+      <w:r>
+        <w:t>if the food tastes good as leftovers or if it improves overtime as leftovers</w:t>
+      </w:r>
+      <w:r>
+        <w:t>.</w:t>
+      </w:r>
+      <w:r>
+        <w:t xml:space="preserve"> </w:t>
+      </w:r>
+      <w:r>
+        <w:t>Other things to include are texture, spiciness, cuisine, set up time, if the meal can be eaten hot or cold</w:t>
+      </w:r>
+      <w:r>
+        <w:t>.</w:t>
+      </w:r>
+    </w:p>
+    <w:p>
+      <w:r>
+        <w:t xml:space="preserve">Next, a weekly planner alongside a weighting system shall be made, </w:t>
+      </w:r>
+      <w:r>
+        <w:t xml:space="preserve">with a consideration of the previous week, and each day with each other day </w:t>
+      </w:r>
+      <w:r>
+        <w:t>in regard to</w:t>
+      </w:r>
+      <w:r>
+        <w:t xml:space="preserve"> meal variety</w:t>
+      </w:r>
+      <w:r>
+        <w:t>.</w:t>
+      </w:r>
+      <w:r>
+        <w:t xml:space="preserve"> A specific milestone would be for the algorithm to contain the last meal made inserted into it</w:t>
+      </w:r>
+      <w:r>
+        <w:t xml:space="preserve">, which would then alter meals afterwards, making them less like the meal made before, unless there are leftovers or </w:t>
+      </w:r>
+      <w:r>
+        <w:t>another</w:t>
+      </w:r>
+      <w:r>
+        <w:t xml:space="preserve"> qualifier.</w:t>
+      </w:r>
+      <w:r>
+        <w:t xml:space="preserve"> There shall be an internal memory made up to a month’s worth of meal storage, as a framework to allow for the other projected module segments to work off of</w:t>
+      </w:r>
+      <w:r>
+        <w:t>, before it gets loaded into long term memory</w:t>
+      </w:r>
+      <w:r>
+        <w:t>.</w:t>
+      </w:r>
+      <w:r>
+        <w:t xml:space="preserve"> </w:t>
+      </w:r>
+      <w:r>
+        <w:t xml:space="preserve"> Things that will require the months memory would be, expiration dates, uncommonly picked cuisines, allergies, having an ability to force through certain elements, </w:t>
+      </w:r>
+      <w:r>
+        <w:t>allowing for blocking of certain elements.</w:t>
+      </w:r>
+    </w:p>
+    <w:p>
+      <w:r>
+        <w:t>Major milestones would be the big 4 and big steps within the system of the modules of the big 4.</w:t>
+      </w:r>
+    </w:p>
+    <w:p>
+      <w:pPr>
+        <w:pStyle w:val="Heading2"/>
+      </w:pPr>
+      <w:r>
+        <w:t xml:space="preserve">3.1.2 </w:t>
+      </w:r>
+      <w:proofErr w:type="spellStart"/>
+      <w:r>
+        <w:t>Stakeholdery</w:t>
+      </w:r>
+      <w:proofErr w:type="spellEnd"/>
+    </w:p>
+    <w:p>
+      <w:r>
+        <w:t>MAKE SURE TO DO THIS OUT OF LESSON ASAP FOR STRUCTURE PURPOSES AS PRODUCT ANALYSIS REQUIRES AN ANALYSIS OF STAKEHOLDER STUFF</w:t>
+      </w:r>
+    </w:p>
+    <w:p>
+      <w:pPr>
+        <w:pStyle w:val="Heading2"/>
+      </w:pPr>
       <w:r>
         <w:lastRenderedPageBreak/>
-        <w:t xml:space="preserve">the items, </w:t>
-      </w:r>
-      <w:r>
-        <w:t xml:space="preserve">if the item contains any </w:t>
-      </w:r>
-      <w:r>
-        <w:t>allergies and whatever they ar</w:t>
-      </w:r>
-      <w:r>
-        <w:t>e</w:t>
+        <w:t xml:space="preserve">3.1.3 </w:t>
+      </w:r>
+      <w:r>
+        <w:t>Product Analysis</w:t>
+      </w:r>
+    </w:p>
+    <w:p>
+      <w:pPr>
+        <w:rPr>
+          <w:i/>
+        </w:rPr>
+      </w:pPr>
+      <w:r>
+        <w:t xml:space="preserve">Other products have been created, usually in the format of meal planners, </w:t>
+      </w:r>
+      <w:r>
+        <w:t xml:space="preserve">that attempt to ameliorate </w:t>
+      </w:r>
+      <w:r>
+        <w:t>some,</w:t>
+      </w:r>
+      <w:r>
+        <w:t xml:space="preserve"> or all of the problems outlined in this </w:t>
+      </w:r>
+      <w:r>
+        <w:t>document</w:t>
+      </w:r>
+      <w:r>
+        <w:t>.</w:t>
+      </w:r>
+      <w:r>
+        <w:t xml:space="preserve"> </w:t>
+      </w:r>
+      <w:r>
+        <w:t xml:space="preserve">Whilst </w:t>
+      </w:r>
+      <w:r>
+        <w:t xml:space="preserve">they might float different </w:t>
+      </w:r>
+      <w:r>
+        <w:t>features,</w:t>
+      </w:r>
+      <w:r>
+        <w:t xml:space="preserve"> they all share</w:t>
+      </w:r>
+      <w:r>
+        <w:t xml:space="preserve"> a</w:t>
+      </w:r>
+      <w:r>
+        <w:t xml:space="preserve"> similar core functionality</w:t>
+      </w:r>
+      <w:r>
+        <w:t>, usually one of meal planning.</w:t>
+      </w:r>
+      <w:r>
+        <w:t xml:space="preserve"> In this segment I will look over 4 products/solutions to a variety of features/problems </w:t>
+      </w:r>
+      <w:r>
+        <w:t xml:space="preserve">and </w:t>
+      </w:r>
+      <w:r>
+        <w:t>observe what elements they cover.</w:t>
+      </w:r>
+    </w:p>
+    <w:p>
+      <w:pPr>
+        <w:pStyle w:val="Heading3"/>
+      </w:pPr>
+      <w:r>
+        <w:t>Cook</w:t>
+      </w:r>
+      <w:r>
+        <w:t xml:space="preserve"> W</w:t>
+      </w:r>
+      <w:r>
+        <w:t>ell</w:t>
+      </w:r>
+    </w:p>
+    <w:p>
+      <w:r>
+        <w:t xml:space="preserve">Cook Well is broken up into two segments, the website and the application. The application as of writing this, 25/09/2025, is still in a </w:t>
+      </w:r>
+      <w:r>
+        <w:t>Kickstarter</w:t>
+      </w:r>
+      <w:r>
+        <w:t xml:space="preserve"> pre beta phase, and as such can only take the </w:t>
+      </w:r>
+      <w:r>
+        <w:t>features into consideration off of the description of it in the Kickstarter</w:t>
+      </w:r>
+      <w:r>
+        <w:t xml:space="preserve"> </w:t>
+      </w:r>
+      <w:r>
+        <w:t>description</w:t>
+      </w:r>
+      <w:r>
+        <w:t xml:space="preserve">, as opposed to </w:t>
+      </w:r>
+      <w:r>
+        <w:t>being able to look at the app and its features inside of itself</w:t>
+      </w:r>
+      <w:r>
+        <w:t>.</w:t>
+      </w:r>
+    </w:p>
+    <w:p>
+      <w:r>
+        <w:t xml:space="preserve">The Cook Well website is a </w:t>
+      </w:r>
+      <w:r>
+        <w:t>recipe repository</w:t>
       </w:r>
       <w:r>
         <w:t xml:space="preserve">, </w:t>
       </w:r>
       <w:r>
-        <w:t>ingredient availability as per going to a corner store in comparison to a specialised bistro market and ingredient texture.</w:t>
-      </w:r>
-    </w:p>
-    <w:p>
-      <w:r>
-        <w:t>Next a framework for the recipes</w:t>
-      </w:r>
-      <w:r>
-        <w:t xml:space="preserve">, in its own </w:t>
-      </w:r>
-      <w:r>
-        <w:t>self-contained</w:t>
-      </w:r>
-      <w:r>
-        <w:t xml:space="preserve"> module.</w:t>
+        <w:t xml:space="preserve">cooking fundamental collection, </w:t>
       </w:r>
       <w:r>
         <w:t xml:space="preserve"> </w:t>
       </w:r>
-      <w:r>
-        <w:t>This</w:t>
-      </w:r>
-      <w:r>
-        <w:t xml:space="preserve"> will have a list of </w:t>
-      </w:r>
-      <w:r>
-        <w:t xml:space="preserve">methodologies, both base and recipes to allow for </w:t>
-      </w:r>
-      <w:r>
-        <w:t>construction of meals to happen</w:t>
+    </w:p>
+    <w:p>
+      <w:r>
+        <w:t>Purpose, functionality</w:t>
+      </w:r>
+      <w:r>
+        <w:t>,</w:t>
+      </w:r>
+      <w:r>
+        <w:t xml:space="preserve"> take the website and </w:t>
+      </w:r>
+      <w:r>
+        <w:t>the app as one</w:t>
       </w:r>
       <w:r>
         <w:t>.</w:t>
       </w:r>
+    </w:p>
+    <w:p>
+      <w:r>
+        <w:t xml:space="preserve">The Cook Well website’s purpose is </w:t>
+      </w:r>
+      <w:r>
+        <w:t xml:space="preserve">to be a </w:t>
+      </w:r>
+      <w:r>
+        <w:t xml:space="preserve">recipe database, </w:t>
+      </w:r>
+      <w:r>
+        <w:t xml:space="preserve">cooking fundamentals repository, </w:t>
+      </w:r>
+      <w:r>
+        <w:t>equipment storefront</w:t>
+      </w:r>
+      <w:r>
+        <w:t xml:space="preserve"> and</w:t>
+      </w:r>
       <w:r>
         <w:t xml:space="preserve"> </w:t>
       </w:r>
       <w:r>
-        <w:t xml:space="preserve">An important add on and milestone for the framework </w:t>
-      </w:r>
-      <w:r>
-        <w:t>will be a display of what recipes use what methodologies</w:t>
+        <w:t>newsletter sign up tool</w:t>
+      </w:r>
+      <w:r>
+        <w:t xml:space="preserve">. </w:t>
+      </w:r>
+      <w:r>
+        <w:t xml:space="preserve">The recipe side of the website </w:t>
+      </w:r>
+      <w:r>
+        <w:t>has recipes sortable by category and tags</w:t>
+      </w:r>
+      <w:r>
+        <w:t xml:space="preserve">, recipes can have multiple categories allocated to it, as well as categories sorted by mood, main ingredient, </w:t>
+      </w:r>
+      <w:r>
+        <w:t>cuisine, nutrition and complexity.</w:t>
+      </w:r>
+      <w:r>
+        <w:t xml:space="preserve"> </w:t>
+      </w:r>
+      <w:r>
+        <w:t xml:space="preserve">The fundamentals </w:t>
+      </w:r>
+      <w:r>
+        <w:t xml:space="preserve">segment of the website has sections on flavour, </w:t>
+      </w:r>
+      <w:r>
+        <w:t xml:space="preserve">about how the human senses influence flavour, </w:t>
+      </w:r>
+      <w:r>
+        <w:t xml:space="preserve">techniques, a collection of techniques, </w:t>
+      </w:r>
+      <w:r>
+        <w:t>reactions, a segment on various cooking reactions and molecules, a</w:t>
+      </w:r>
+      <w:r>
+        <w:t>n aside of various cooking molecules that can dictate food reactions.</w:t>
+      </w:r>
+    </w:p>
+    <w:p>
+      <w:r>
+        <w:t>The Cook Well app’s</w:t>
+      </w:r>
+      <w:r>
+        <w:t xml:space="preserve"> purpose is close to the website, using it basically as a base, </w:t>
+      </w:r>
+      <w:r>
+        <w:t xml:space="preserve">though with added framework functionality, </w:t>
+      </w:r>
+      <w:r>
+        <w:t>wherein inspiration</w:t>
+      </w:r>
+      <w:r>
+        <w:t>, technique and lifestyle will be added, inspiration being common form factors</w:t>
+      </w:r>
+      <w:r>
+        <w:t>, techniques of how to make core elements of dishes and lifestyle being actions and habits to incorporate into daily life.</w:t>
+      </w:r>
+      <w:r>
+        <w:t xml:space="preserve"> Grocery templates will also be a feature, </w:t>
+      </w:r>
+      <w:r>
+        <w:t>also including the inspiration, technique, lifestyle arrangement of the frameworks</w:t>
       </w:r>
       <w:r>
         <w:t>.</w:t>
       </w:r>
-      <w:r>
-        <w:t xml:space="preserve"> Another important milestone </w:t>
-      </w:r>
-      <w:r>
-        <w:t xml:space="preserve">will be for variants of meals to be displayed, </w:t>
-      </w:r>
-      <w:r>
-        <w:t>alongside bodges,</w:t>
-      </w:r>
-      <w:r>
-        <w:t xml:space="preserve"> helping to make meals of different kinds and make approximations of meals even if an end user doesn’t have all of the ingredients</w:t>
-      </w:r>
-      <w:r>
-        <w:t>,</w:t>
+    </w:p>
+    <w:p>
+      <w:r>
+        <w:t xml:space="preserve">The applicability for this website and application in relevance to my project </w:t>
+      </w:r>
+      <w:r>
+        <w:t>is that, at least in regard to the website, was a core</w:t>
       </w:r>
       <w:r>
         <w:t xml:space="preserve"> </w:t>
       </w:r>
-      <w:r>
-        <w:t>if the food tastes good as leftovers or if it improves overtime as leftovers</w:t>
+    </w:p>
+    <w:p>
+      <w:r>
+        <w:t>FOR THURSDAY ASK AND DO A WRITE UP ON HOW TO ACCESS THE PROJECT AND SEND IT TOWARDS THE GITHUB AND STUFF.</w:t>
+      </w:r>
+    </w:p>
+    <w:p>
+      <w:pPr>
+        <w:pStyle w:val="Heading3"/>
+      </w:pPr>
+      <w:r>
+        <w:t>BigOven</w:t>
+      </w:r>
+    </w:p>
+    <w:p>
+      <w:r>
+        <w:t>Purpose, functionality.</w:t>
+      </w:r>
+    </w:p>
+    <w:p>
+      <w:pPr>
+        <w:pStyle w:val="Heading3"/>
+      </w:pPr>
+      <w:r>
+        <w:lastRenderedPageBreak/>
+        <w:t>Paprika</w:t>
+      </w:r>
+    </w:p>
+    <w:p>
+      <w:r>
+        <w:t>Purpose, functionality.</w:t>
+      </w:r>
+    </w:p>
+    <w:p>
+      <w:pPr>
+        <w:pStyle w:val="Heading3"/>
+      </w:pPr>
+      <w:r>
+        <w:t>Eat this much</w:t>
+      </w:r>
+    </w:p>
+    <w:p>
+      <w:r>
+        <w:t>Purpose, functionality.</w:t>
+      </w:r>
+    </w:p>
+    <w:p/>
+    <w:p>
+      <w:pPr>
+        <w:pStyle w:val="Heading2"/>
+      </w:pPr>
+      <w:r>
+        <w:t>3.1.3 Interview with primary stakeholder</w:t>
+      </w:r>
+    </w:p>
+    <w:p>
+      <w:r>
+        <w:t>The reason I am going to proceed with this interview is so I can get feedback and justification for certain elements of MMM as to allow for creation of the application and all surrounding it.</w:t>
+      </w:r>
+      <w:r>
+        <w:t xml:space="preserve"> </w:t>
+      </w:r>
+      <w:r>
+        <w:t>Questions are going to be about current issues</w:t>
+      </w:r>
+      <w:r>
+        <w:t xml:space="preserve"> the primary stakeholder is facing, </w:t>
+      </w:r>
+      <w:r>
+        <w:t>what they would like the interface to be and look, goals and preferences surrounding cooking in relation to ingredients, shopping and cooking</w:t>
+      </w:r>
+      <w:r>
+        <w:t>, depths of specific features and specific addons</w:t>
       </w:r>
       <w:r>
         <w:t>.</w:t>
       </w:r>
-      <w:r>
+    </w:p>
+    <w:p>
+      <w:pPr>
+        <w:pStyle w:val="Heading3"/>
+      </w:pPr>
+      <w:r>
+        <w:t>Problem Identification</w:t>
+      </w:r>
+    </w:p>
+    <w:p>
+      <w:r>
+        <w:t>What is your current process for shopping and cooking?</w:t>
+      </w:r>
+      <w:r>
+        <w:t xml:space="preserve"> Done.</w:t>
+      </w:r>
+    </w:p>
+    <w:p>
+      <w:r>
+        <w:t>Who do you have to cook for?</w:t>
+      </w:r>
+      <w:r>
+        <w:t xml:space="preserve"> Done.</w:t>
+      </w:r>
+    </w:p>
+    <w:p>
+      <w:r>
+        <w:t xml:space="preserve">What </w:t>
+      </w:r>
+      <w:r>
+        <w:t xml:space="preserve">devices and </w:t>
+      </w:r>
+      <w:r>
+        <w:t xml:space="preserve">solutions </w:t>
+      </w:r>
+      <w:r>
+        <w:t>can you access?</w:t>
+      </w:r>
+      <w:r>
+        <w:t xml:space="preserve"> Done.</w:t>
+      </w:r>
+    </w:p>
+    <w:p>
+      <w:r>
+        <w:t>Are there any problems with deciding what to buy?</w:t>
+      </w:r>
+      <w:r>
+        <w:t xml:space="preserve"> Done.</w:t>
+      </w:r>
+    </w:p>
+    <w:p>
+      <w:r>
+        <w:t>Are there any problems with deciding what to cook for tomorrow? The week after that?</w:t>
+      </w:r>
+      <w:r>
+        <w:t xml:space="preserve"> Done.</w:t>
+      </w:r>
+    </w:p>
+    <w:p>
+      <w:r>
+        <w:t>Is there anything you would like to do more of that you are currently prevented from doing</w:t>
+      </w:r>
+      <w:r>
+        <w:t>, in terms of cooking techniques or certain cuisines or certain recipes</w:t>
+      </w:r>
+      <w:r>
+        <w:t>?</w:t>
+      </w:r>
+      <w:r>
+        <w:t xml:space="preserve"> Done.</w:t>
+      </w:r>
+    </w:p>
+    <w:p>
+      <w:r>
+        <w:t>Do you have problems with storing food in terms of wastage, too much or too little storage space</w:t>
+      </w:r>
+      <w:r>
+        <w:t>?</w:t>
+      </w:r>
+      <w:r>
+        <w:t xml:space="preserve"> Done.</w:t>
+      </w:r>
+    </w:p>
+    <w:p>
+      <w:r>
+        <w:t>How do you make your shopping lists, if at all?</w:t>
+      </w:r>
+      <w:r>
+        <w:t xml:space="preserve"> Done.</w:t>
+      </w:r>
+    </w:p>
+    <w:p>
+      <w:r>
+        <w:t>How do you do your shopping? In person</w:t>
+      </w:r>
+      <w:r>
+        <w:t xml:space="preserve">, online or other. </w:t>
+      </w:r>
+      <w:r>
+        <w:t>Done.</w:t>
+      </w:r>
+    </w:p>
+    <w:p>
+      <w:r>
+        <w:t>Is everything that is bought in a shopping list allocated?</w:t>
+      </w:r>
+      <w:r>
+        <w:t xml:space="preserve"> Done.</w:t>
+      </w:r>
+    </w:p>
+    <w:p>
+      <w:pPr>
+        <w:pStyle w:val="Heading3"/>
+      </w:pPr>
+      <w:r>
+        <w:t>Aesthetics and Layouts</w:t>
+      </w:r>
+    </w:p>
+    <w:p>
+      <w:r>
+        <w:t>What information, if at all, would you like to be able to observe?</w:t>
+      </w:r>
+      <w:r>
+        <w:t xml:space="preserve"> Done.</w:t>
+      </w:r>
+    </w:p>
+    <w:p>
+      <w:r>
+        <w:t xml:space="preserve">Would you prefer images of food, text descriptions or both, for ingredients and recipes? </w:t>
+      </w:r>
+      <w:r>
+        <w:t>Done.</w:t>
+      </w:r>
+    </w:p>
+    <w:p>
+      <w:r>
+        <w:t>Do you struggle with text sizes, maximalist designs, colour, reading words?</w:t>
+      </w:r>
+      <w:r>
+        <w:t xml:space="preserve"> Done.</w:t>
+      </w:r>
+    </w:p>
+    <w:p>
+      <w:r>
+        <w:lastRenderedPageBreak/>
+        <w:t>What devices do you currently use to plan shopping, do cooking, if at all</w:t>
+      </w:r>
+      <w:r>
+        <w:t>?</w:t>
+      </w:r>
+      <w:r>
+        <w:t xml:space="preserve"> Done.</w:t>
+      </w:r>
+    </w:p>
+    <w:p>
+      <w:pPr>
+        <w:pStyle w:val="Heading3"/>
+      </w:pPr>
+      <w:r>
+        <w:t>Goals and Preferences</w:t>
+      </w:r>
+    </w:p>
+    <w:p>
+      <w:r>
+        <w:t>What could a program do for you to improve your experience and remove overhead?</w:t>
+      </w:r>
+      <w:r>
+        <w:t xml:space="preserve"> Done.</w:t>
+      </w:r>
+    </w:p>
+    <w:p>
+      <w:r>
+        <w:t>Would you like to pick from a selection or have an allocation of recipes?</w:t>
+      </w:r>
+      <w:r>
+        <w:t xml:space="preserve"> Done.</w:t>
+      </w:r>
+    </w:p>
+    <w:p>
+      <w:r>
+        <w:t>Would you like to create your own shopping list or have that allocated for you?</w:t>
+      </w:r>
+      <w:r>
+        <w:t xml:space="preserve"> Done.</w:t>
+      </w:r>
+    </w:p>
+    <w:p>
+      <w:pPr>
+        <w:pStyle w:val="Heading3"/>
+      </w:pPr>
+      <w:r>
+        <w:t>Specifications</w:t>
+      </w:r>
+    </w:p>
+    <w:p>
+      <w:r>
+        <w:t>Would you like to see the program as it is being developed? How frequently?</w:t>
+      </w:r>
+      <w:r>
+        <w:t xml:space="preserve"> By how much?</w:t>
+      </w:r>
+      <w:r>
+        <w:t xml:space="preserve"> Done.</w:t>
+      </w:r>
+    </w:p>
+    <w:p>
+      <w:r>
+        <w:t>How much fine detail would you like in relation to the likes system</w:t>
+      </w:r>
+      <w:r>
+        <w:t>?</w:t>
+      </w:r>
+      <w:r>
+        <w:t xml:space="preserve"> Done.</w:t>
+      </w:r>
+    </w:p>
+    <w:p>
+      <w:r>
+        <w:t>Would you like to be able to see the weightings of things in relation to the program</w:t>
+      </w:r>
+      <w:r>
+        <w:t>?</w:t>
+      </w:r>
+      <w:r>
+        <w:t xml:space="preserve"> Done.</w:t>
+      </w:r>
+    </w:p>
+    <w:p>
+      <w:r>
+        <w:t>How would you like the settings to be laid out?</w:t>
+      </w:r>
+      <w:r>
+        <w:t xml:space="preserve"> Done.</w:t>
+      </w:r>
+    </w:p>
+    <w:p/>
+    <w:p/>
+    <w:p>
+      <w:r>
+        <w:t>Weekly planner write up</w:t>
+      </w:r>
+      <w:r>
+        <w:t xml:space="preserve"> brainstorm</w:t>
+      </w:r>
+      <w:r>
+        <w:t xml:space="preserve"> from 04/09/2025 </w:t>
+      </w:r>
+    </w:p>
+    <w:p>
+      <w:r>
+        <w:t>GUI</w:t>
+      </w:r>
+    </w:p>
+    <w:p>
+      <w:r>
+        <w:tab/>
+        <w:t>28 day of last meals eaten</w:t>
+      </w:r>
+    </w:p>
+    <w:p>
+      <w:r>
+        <w:tab/>
+        <w:t>1 week forward view</w:t>
+      </w:r>
+    </w:p>
+    <w:p>
+      <w:r>
+        <w:tab/>
+        <w:t>Meals eaten – check box to state meal eaten</w:t>
+      </w:r>
+    </w:p>
+    <w:p>
+      <w:r>
+        <w:tab/>
+        <w:t>Optional additional data</w:t>
+      </w:r>
+    </w:p>
+    <w:p>
+      <w:r>
+        <w:tab/>
+        <w:t>Visualised weighting (</w:t>
+      </w:r>
+      <w:proofErr w:type="spellStart"/>
+      <w:r>
+        <w:t>eg</w:t>
+      </w:r>
+      <w:proofErr w:type="spellEnd"/>
+      <w:r>
+        <w:t xml:space="preserve"> recently eaten pork, ai decided randomised foods)</w:t>
+      </w:r>
+    </w:p>
+    <w:p/>
+    <w:p>
+      <w:r>
+        <w:tab/>
+        <w:t>Permanent memory</w:t>
+      </w:r>
+    </w:p>
+    <w:p>
+      <w:r>
+        <w:tab/>
+        <w:t>** API pulled suggested meals we want to keep</w:t>
+      </w:r>
+    </w:p>
+    <w:p>
+      <w:r>
+        <w:tab/>
+        <w:t>** Likes/ loves /  hates</w:t>
+      </w:r>
+    </w:p>
+    <w:p>
+      <w:r>
+        <w:tab/>
+        <w:t>**dietary requirements form</w:t>
+      </w:r>
+    </w:p>
+    <w:p>
+      <w:r>
+        <w:t>Meals eaten tracked 1 – 28 days</w:t>
+      </w:r>
+    </w:p>
+    <w:p>
+      <w:r>
+        <w:t>Dietary requirements</w:t>
+      </w:r>
+    </w:p>
+    <w:p>
+      <w:r>
+        <w:lastRenderedPageBreak/>
+        <w:t>Allergies</w:t>
+      </w:r>
+    </w:p>
+    <w:p/>
+    <w:p>
+      <w:r>
+        <w:t>If querying AI for the meals themselves how do we sense check results</w:t>
+      </w:r>
+    </w:p>
+    <w:p>
+      <w:r>
+        <w:t>Suggested meals missed are tracked and re-weighted and inserted in 1 week forward view</w:t>
+      </w:r>
+    </w:p>
+    <w:p>
+      <w:r>
+        <w:t>Meals missed on multiple occasions are flagged as unachievable?</w:t>
+      </w:r>
+    </w:p>
+    <w:p>
+      <w:r>
+        <w:t>Temporary modification of weights based on user behaviour</w:t>
+      </w:r>
+    </w:p>
+    <w:p>
+      <w:r>
+        <w:t>Meals weighted (enjoyment, time since last tried)</w:t>
+      </w:r>
+    </w:p>
+    <w:p>
+      <w:r>
+        <w:t>How do we rank enjoyment?</w:t>
+      </w:r>
+    </w:p>
+    <w:p/>
+    <w:p>
+      <w:r>
+        <w:t>Design methodology</w:t>
+      </w:r>
+    </w:p>
+    <w:p>
+      <w:r>
+        <w:t>Think about authentication</w:t>
+      </w:r>
+    </w:p>
+    <w:p/>
+    <w:p>
+      <w:pPr>
+        <w:rPr>
+          <w:b/>
+          <w:bCs/>
+        </w:rPr>
+      </w:pPr>
+      <w:hyperlink r:id="rId7" w:history="1">
+        <w:r>
+          <w:rPr>
+            <w:rStyle w:val="Hyperlink"/>
+          </w:rPr>
+          <w:t>www.ocr.org.uk/images/170844-specification-accredited-a-level-gce-computer-science-h446.pdf</w:t>
+        </w:r>
+      </w:hyperlink>
+      <w:r>
+        <w:rPr>
+          <w:b/>
+          <w:bCs/>
+        </w:rPr>
         <w:t xml:space="preserve"> </w:t>
       </w:r>
       <w:r>
-        <w:t>Other things to include are texture, spiciness, cuisine, set up time, if the meal can be eaten hot or cold</w:t>
-      </w:r>
-      <w:r>
-        <w:t>.</w:t>
-      </w:r>
-    </w:p>
-    <w:p>
-      <w:r>
-        <w:t xml:space="preserve">Alongside all of this, a tagging system shall be added to both food items and recipes. </w:t>
-      </w:r>
-      <w:r>
-        <w:t>I’m not sure if this tagging system should exist or instead simply be part of the prior two modules.</w:t>
-      </w:r>
-    </w:p>
-    <w:p>
-      <w:r>
-        <w:t xml:space="preserve">Next, a weekly planner alongside a weighting system shall be made, </w:t>
-      </w:r>
-      <w:r>
-        <w:t xml:space="preserve">with a consideration of the previous week, and each day with each other day </w:t>
-      </w:r>
-      <w:r>
-        <w:t>in regard to</w:t>
-      </w:r>
-      <w:r>
-        <w:t xml:space="preserve"> meal variety</w:t>
-      </w:r>
-      <w:r>
-        <w:t>.</w:t>
-      </w:r>
-      <w:r>
-        <w:t xml:space="preserve"> A specific milestone would be for the algorithm to contain the last meal made inserted into it</w:t>
-      </w:r>
-      <w:r>
-        <w:t xml:space="preserve">, which would then alter meals afterwards, making them less like the meal made before, unless there are leftovers or </w:t>
-      </w:r>
-      <w:r>
-        <w:t>another</w:t>
-      </w:r>
-      <w:r>
-        <w:t xml:space="preserve"> qualifier.</w:t>
-      </w:r>
-      <w:r>
-        <w:t xml:space="preserve"> There shall be an internal memory made up to a month’s worth of meal storage, as a framework to allow for the other projected module segments to work off of</w:t>
-      </w:r>
-      <w:r>
-        <w:t>, before it gets loaded into long term memory</w:t>
-      </w:r>
-      <w:r>
-        <w:t>.</w:t>
-      </w:r>
-      <w:r>
-        <w:t xml:space="preserve"> </w:t>
-      </w:r>
-      <w:r>
-        <w:t xml:space="preserve"> Things that will require the months memory would be, expiration dates, uncommonly picked cuisines, allergies, having an ability to force through certain elements, </w:t>
-      </w:r>
-      <w:r>
-        <w:t>allowing for blocking of certain elements.</w:t>
-      </w:r>
-    </w:p>
-    <w:p>
-      <w:r>
-        <w:t>Major milestones would be the big 4 and big steps within the system of the modules of the big 4.</w:t>
-      </w:r>
-    </w:p>
-    <w:p/>
-    <w:p>
-      <w:r>
-        <w:t>And to be basic:</w:t>
-      </w:r>
-      <w:r>
-        <w:t xml:space="preserve"> </w:t>
-      </w:r>
-    </w:p>
-    <w:p>
-      <w:r>
-        <w:t>Pantry of items</w:t>
-      </w:r>
-    </w:p>
-    <w:p>
-      <w:r>
-        <w:t>(list of individual items that are found in a household</w:t>
-      </w:r>
-      <w:r>
-        <w:t>@</w:t>
-      </w:r>
-      <w:r>
-        <w:t>, amount</w:t>
-      </w:r>
-      <w:r>
-        <w:t>s</w:t>
-      </w:r>
-      <w:r>
-        <w:t xml:space="preserve"> of those items</w:t>
-      </w:r>
-      <w:r>
-        <w:t>@</w:t>
-      </w:r>
-      <w:r>
-        <w:t xml:space="preserve">, </w:t>
-      </w:r>
-      <w:r>
-        <w:t>when those items go yucky or expire</w:t>
-      </w:r>
-      <w:r>
-        <w:t>@</w:t>
-      </w:r>
-      <w:r>
-        <w:t>, MILESTONE; ability to append to the program itself or a separate program</w:t>
-      </w:r>
-      <w:r>
-        <w:t xml:space="preserve"> with more items</w:t>
-      </w:r>
-      <w:r>
-        <w:t>@</w:t>
-      </w:r>
-      <w:r>
-        <w:t xml:space="preserve">, </w:t>
-      </w:r>
-      <w:r>
-        <w:t>where those items are stored</w:t>
-      </w:r>
-      <w:r>
-        <w:t>@</w:t>
-      </w:r>
-      <w:r>
-        <w:t xml:space="preserve">, </w:t>
-      </w:r>
-      <w:r>
-        <w:t>how those items are stored</w:t>
-      </w:r>
-      <w:r>
-        <w:t>@</w:t>
-      </w:r>
-      <w:r>
-        <w:t xml:space="preserve">, </w:t>
-      </w:r>
-      <w:r>
-        <w:t>if the food</w:t>
-      </w:r>
-      <w:r>
-        <w:t xml:space="preserve"> has allergies</w:t>
-      </w:r>
-      <w:r>
-        <w:t xml:space="preserve"> and what they are</w:t>
-      </w:r>
-      <w:r>
-        <w:t>@</w:t>
-      </w:r>
-      <w:r>
-        <w:t xml:space="preserve">, </w:t>
-      </w:r>
-      <w:r>
-        <w:t>is it a spice or a salt,</w:t>
-      </w:r>
-      <w:r>
-        <w:t xml:space="preserve"> </w:t>
-      </w:r>
-      <w:r>
-        <w:t>MILESTONE;</w:t>
-      </w:r>
-      <w:r>
-        <w:t xml:space="preserve"> </w:t>
-      </w:r>
-      <w:r>
-        <w:t>if it has any variants for example milk</w:t>
-      </w:r>
-      <w:r>
-        <w:t>@</w:t>
-      </w:r>
-      <w:r>
-        <w:t>, subdomains depending on what food group they are for example protein or carb</w:t>
-      </w:r>
-      <w:r>
-        <w:t xml:space="preserve"> or fat</w:t>
-      </w:r>
-      <w:r>
-        <w:t>@</w:t>
-      </w:r>
-      <w:r>
-        <w:t>, ingredient availability for example a bistro only item or a grocery item</w:t>
-      </w:r>
-      <w:r>
-        <w:t>@</w:t>
-      </w:r>
-      <w:r>
-        <w:t>, ingredient texture</w:t>
-      </w:r>
-      <w:r>
-        <w:t>@</w:t>
-      </w:r>
-      <w:r>
-        <w:t>)</w:t>
-      </w:r>
-    </w:p>
-    <w:p>
-      <w:r>
-        <w:t>Recipe list</w:t>
-      </w:r>
-      <w:r>
-        <w:t>/methodology list</w:t>
-      </w:r>
-    </w:p>
-    <w:p>
-      <w:r>
-        <w:lastRenderedPageBreak/>
-        <w:t>(</w:t>
-      </w:r>
-      <w:r>
-        <w:t>list of base methodologies</w:t>
-      </w:r>
-      <w:r>
-        <w:t>@</w:t>
-      </w:r>
-      <w:r>
-        <w:t xml:space="preserve">, </w:t>
-      </w:r>
-      <w:r>
-        <w:t>list of recipes</w:t>
-      </w:r>
-      <w:r>
-        <w:t>@</w:t>
-      </w:r>
-      <w:r>
-        <w:t xml:space="preserve">, </w:t>
-      </w:r>
-      <w:r>
-        <w:t xml:space="preserve">MILESTONE; </w:t>
-      </w:r>
-      <w:r>
-        <w:t>what recipes use which methodologies</w:t>
-      </w:r>
-      <w:r>
-        <w:t>@</w:t>
-      </w:r>
-      <w:r>
-        <w:t xml:space="preserve">, </w:t>
-      </w:r>
-      <w:r>
-        <w:t>what is the texture of the meal</w:t>
-      </w:r>
-      <w:r>
-        <w:t>@</w:t>
-      </w:r>
-      <w:r>
-        <w:t xml:space="preserve">, </w:t>
-      </w:r>
-      <w:r>
-        <w:t xml:space="preserve">what is the </w:t>
-      </w:r>
-      <w:r>
-        <w:t>Scoville</w:t>
-      </w:r>
-      <w:r>
-        <w:t>/spiciness of the meal</w:t>
-      </w:r>
-      <w:r>
-        <w:t>@</w:t>
-      </w:r>
-      <w:r>
-        <w:t xml:space="preserve">, </w:t>
-      </w:r>
-      <w:r>
-        <w:t>what cuisine/s is the meal from</w:t>
-      </w:r>
-      <w:r>
-        <w:t>@</w:t>
-      </w:r>
-      <w:r>
-        <w:t>,</w:t>
-      </w:r>
-      <w:r>
-        <w:t xml:space="preserve"> </w:t>
-      </w:r>
-      <w:r>
-        <w:t>how much set up time does this meal have</w:t>
-      </w:r>
-      <w:r>
-        <w:t>@</w:t>
-      </w:r>
-      <w:r>
-        <w:t>, can the meal be eaten hot or cold</w:t>
-      </w:r>
-      <w:r>
-        <w:t>@</w:t>
-      </w:r>
-      <w:r>
-        <w:t xml:space="preserve">, </w:t>
-      </w:r>
-      <w:r>
-        <w:t>MILESTONE; what are the variants of this meal</w:t>
-      </w:r>
-      <w:r>
-        <w:t>@</w:t>
-      </w:r>
-      <w:r>
-        <w:t xml:space="preserve">, </w:t>
-      </w:r>
-      <w:r>
-        <w:t>what bodges can be done to the meal to get it approximately done</w:t>
-      </w:r>
-      <w:r>
-        <w:t>@</w:t>
-      </w:r>
-      <w:r>
-        <w:t>,</w:t>
-      </w:r>
-      <w:r>
-        <w:t xml:space="preserve"> </w:t>
-      </w:r>
-      <w:r>
-        <w:t>if a</w:t>
-      </w:r>
-      <w:r>
-        <w:t xml:space="preserve"> foodstuff</w:t>
-      </w:r>
-      <w:r>
-        <w:t xml:space="preserve"> is leftovers-able or if it tastes better as a leftover@</w:t>
-      </w:r>
-      <w:r>
-        <w:t>)</w:t>
-      </w:r>
-    </w:p>
-    <w:p>
-      <w:r>
-        <w:t>Tagging system for both embedded</w:t>
-      </w:r>
-      <w:r>
-        <w:t xml:space="preserve"> into the prior two</w:t>
-      </w:r>
-    </w:p>
-    <w:p>
-      <w:r>
-        <w:t>(</w:t>
-      </w:r>
-      <w:r>
-        <w:t xml:space="preserve">MILESTONE; a framework that allows for the prior tags on certain things to be detectable by the weekly planner, </w:t>
-      </w:r>
-      <w:r>
-        <w:t xml:space="preserve">cuisine, </w:t>
-      </w:r>
-      <w:r>
-        <w:t xml:space="preserve">texture, speed to make, </w:t>
-      </w:r>
-      <w:r>
-        <w:t xml:space="preserve">spiciness, allergies, </w:t>
-      </w:r>
-      <w:r>
-        <w:t xml:space="preserve">aesthetic, smells, </w:t>
-      </w:r>
-      <w:r>
-        <w:t xml:space="preserve">health benefits, </w:t>
-      </w:r>
-      <w:r>
-        <w:t xml:space="preserve">set up time, </w:t>
-      </w:r>
-      <w:r>
-        <w:t>how easy it is to turn into other things if it is a set up thing</w:t>
-      </w:r>
-      <w:r>
-        <w:t>)</w:t>
-      </w:r>
-    </w:p>
-    <w:p>
-      <w:r>
-        <w:t>Weekly planner</w:t>
-      </w:r>
-      <w:r>
-        <w:t xml:space="preserve"> with algorithm usage</w:t>
-      </w:r>
-    </w:p>
-    <w:p>
-      <w:r>
-        <w:t>(</w:t>
-      </w:r>
-      <w:r>
-        <w:t xml:space="preserve">MILESTONE; </w:t>
-      </w:r>
-      <w:r>
-        <w:t>algorithm with the latest thing made inserted into it</w:t>
-      </w:r>
-      <w:r>
-        <w:t>@</w:t>
-      </w:r>
-      <w:r>
-        <w:t>, memory of previous meals up to a month where afterwards it gets stored into longer term memory</w:t>
-      </w:r>
-      <w:r>
-        <w:t>@</w:t>
-      </w:r>
-      <w:r>
-        <w:t xml:space="preserve">, </w:t>
-      </w:r>
-      <w:r>
-        <w:t>make a new thing based off of what things expire currently</w:t>
-      </w:r>
-      <w:r>
-        <w:t>@</w:t>
-      </w:r>
-      <w:r>
-        <w:t>, and what cuisines haven’t been done enough</w:t>
-      </w:r>
-      <w:r>
-        <w:t>@</w:t>
-      </w:r>
-      <w:r>
-        <w:t>, certain people coming over with allergies</w:t>
-      </w:r>
-      <w:r>
-        <w:t>@</w:t>
-      </w:r>
-      <w:r>
-        <w:t xml:space="preserve">, </w:t>
-      </w:r>
-      <w:r>
-        <w:t>settable to have forced elements for example quick as you only have an hour</w:t>
-      </w:r>
-      <w:r>
-        <w:t>@</w:t>
-      </w:r>
-      <w:r>
-        <w:t>, allowing for blocking of certain elements depending on taste at the time</w:t>
-      </w:r>
-      <w:r>
-        <w:t>@</w:t>
-      </w:r>
-      <w:r>
-        <w:t>)</w:t>
-      </w:r>
-    </w:p>
-    <w:p/>
-    <w:p>
-      <w:r>
-        <w:t>Design methodology</w:t>
-      </w:r>
-    </w:p>
-    <w:p>
-      <w:r>
-        <w:t>Think about authentication</w:t>
-      </w:r>
-    </w:p>
-    <w:p>
-      <w:r>
-        <w:t xml:space="preserve">SUGGESTIONS FROM </w:t>
-      </w:r>
-      <w:r>
-        <w:t>“</w:t>
-      </w:r>
-      <w:r>
-        <w:t>PIP</w:t>
-      </w:r>
-      <w:r>
-        <w:t>”</w:t>
-      </w:r>
-      <w:r>
-        <w:t>:</w:t>
-      </w:r>
-    </w:p>
-    <w:p>
-      <w:r>
-        <w:t>Paragraph structure and grammar re</w:t>
-      </w:r>
-      <w:r>
-        <w:t>-</w:t>
-      </w:r>
-      <w:r>
-        <w:t>through</w:t>
-      </w:r>
-    </w:p>
-    <w:p>
-      <w:r>
-        <w:t>Breaking down by section</w:t>
+        <w:t>Structure</w:t>
+      </w:r>
+      <w:r>
+        <w:t xml:space="preserve"> the entire headings under what part of the specification it is appealing to.</w:t>
       </w:r>
     </w:p>
     <w:sectPr>
@@ -1742,7 +2107,6 @@
     <w:next w:val="Normal"/>
     <w:link w:val="Heading3Char"/>
     <w:uiPriority w:val="9"/>
-    <w:semiHidden/>
     <w:unhideWhenUsed/>
     <w:qFormat/>
     <w:rsid w:val="00310FAB"/>
@@ -1949,7 +2313,6 @@
     <w:basedOn w:val="DefaultParagraphFont"/>
     <w:link w:val="Heading3"/>
     <w:uiPriority w:val="9"/>
-    <w:semiHidden/>
     <w:rsid w:val="00310FAB"/>
     <w:rPr>
       <w:rFonts w:eastAsiaTheme="majorEastAsia" w:cstheme="majorBidi"/>

</xml_diff>